<commit_message>
Bai Git va Html
</commit_message>
<xml_diff>
--- a/module 1/Bai_3_Pseudo_code_va_flowchart/Bai_tap/TimSoLonNhatTrong1DaySo.docx
+++ b/module 1/Bai_3_Pseudo_code_va_flowchart/Bai_tap/TimSoLonNhatTrong1DaySo.docx
@@ -47,7 +47,7 @@
                             <w:pPr>
                               <w:jc w:val="center"/>
                               <w:rPr>
-                                <w:color w:val="5B9BD5" w:themeColor="accent1"/>
+                                <w:color w:val="418AB3" w:themeColor="accent1"/>
                                 <w:sz w:val="72"/>
                                 <w:szCs w:val="72"/>
                                 <w14:shadow w14:blurRad="38100" w14:dist="25400" w14:dir="5400000" w14:sx="100000" w14:sy="100000" w14:kx="0" w14:ky="0" w14:algn="ctr">
@@ -64,7 +64,7 @@
                             </w:pPr>
                             <w:r>
                               <w:rPr>
-                                <w:color w:val="5B9BD5" w:themeColor="accent1"/>
+                                <w:color w:val="418AB3" w:themeColor="accent1"/>
                                 <w:sz w:val="72"/>
                                 <w:szCs w:val="72"/>
                                 <w14:shadow w14:blurRad="38100" w14:dist="25400" w14:dir="5400000" w14:sx="100000" w14:sy="100000" w14:kx="0" w14:ky="0" w14:algn="ctr">
@@ -82,7 +82,7 @@
                             </w:r>
                             <w:r>
                               <w:rPr>
-                                <w:color w:val="5B9BD5" w:themeColor="accent1"/>
+                                <w:color w:val="418AB3" w:themeColor="accent1"/>
                                 <w:sz w:val="72"/>
                                 <w:szCs w:val="72"/>
                                 <w14:shadow w14:blurRad="38100" w14:dist="25400" w14:dir="5400000" w14:sx="100000" w14:sy="100000" w14:kx="0" w14:ky="0" w14:algn="ctr">
@@ -100,7 +100,7 @@
                             </w:r>
                             <w:r>
                               <w:rPr>
-                                <w:color w:val="5B9BD5" w:themeColor="accent1"/>
+                                <w:color w:val="418AB3" w:themeColor="accent1"/>
                                 <w:sz w:val="72"/>
                                 <w:szCs w:val="72"/>
                                 <w14:shadow w14:blurRad="38100" w14:dist="25400" w14:dir="5400000" w14:sx="100000" w14:sy="100000" w14:kx="0" w14:ky="0" w14:algn="ctr">
@@ -118,7 +118,7 @@
                             </w:r>
                             <w:r>
                               <w:rPr>
-                                <w:color w:val="5B9BD5" w:themeColor="accent1"/>
+                                <w:color w:val="418AB3" w:themeColor="accent1"/>
                                 <w:sz w:val="72"/>
                                 <w:szCs w:val="72"/>
                                 <w14:shadow w14:blurRad="38100" w14:dist="25400" w14:dir="5400000" w14:sx="100000" w14:sy="100000" w14:kx="0" w14:ky="0" w14:algn="ctr">
@@ -136,7 +136,7 @@
                             </w:r>
                             <w:r>
                               <w:rPr>
-                                <w:color w:val="5B9BD5" w:themeColor="accent1"/>
+                                <w:color w:val="418AB3" w:themeColor="accent1"/>
                                 <w:sz w:val="72"/>
                                 <w:szCs w:val="72"/>
                                 <w14:shadow w14:blurRad="38100" w14:dist="25400" w14:dir="5400000" w14:sx="100000" w14:sy="100000" w14:kx="0" w14:ky="0" w14:algn="ctr">
@@ -154,7 +154,7 @@
                             </w:r>
                             <w:r>
                               <w:rPr>
-                                <w:color w:val="5B9BD5" w:themeColor="accent1"/>
+                                <w:color w:val="418AB3" w:themeColor="accent1"/>
                                 <w:sz w:val="72"/>
                                 <w:szCs w:val="72"/>
                                 <w14:shadow w14:blurRad="38100" w14:dist="25400" w14:dir="5400000" w14:sx="100000" w14:sy="100000" w14:kx="0" w14:ky="0" w14:algn="ctr">
@@ -172,7 +172,7 @@
                             </w:r>
                             <w:r>
                               <w:rPr>
-                                <w:color w:val="5B9BD5" w:themeColor="accent1"/>
+                                <w:color w:val="418AB3" w:themeColor="accent1"/>
                                 <w:sz w:val="72"/>
                                 <w:szCs w:val="72"/>
                                 <w14:shadow w14:blurRad="38100" w14:dist="25400" w14:dir="5400000" w14:sx="100000" w14:sy="100000" w14:kx="0" w14:ky="0" w14:algn="ctr">
@@ -190,7 +190,7 @@
                             </w:r>
                             <w:r>
                               <w:rPr>
-                                <w:color w:val="5B9BD5" w:themeColor="accent1"/>
+                                <w:color w:val="418AB3" w:themeColor="accent1"/>
                                 <w:sz w:val="72"/>
                                 <w:szCs w:val="72"/>
                                 <w14:shadow w14:blurRad="38100" w14:dist="25400" w14:dir="5400000" w14:sx="100000" w14:sy="100000" w14:kx="0" w14:ky="0" w14:algn="ctr">
@@ -208,7 +208,7 @@
                             </w:r>
                             <w:r>
                               <w:rPr>
-                                <w:color w:val="5B9BD5" w:themeColor="accent1"/>
+                                <w:color w:val="418AB3" w:themeColor="accent1"/>
                                 <w:sz w:val="72"/>
                                 <w:szCs w:val="72"/>
                                 <w14:shadow w14:blurRad="38100" w14:dist="25400" w14:dir="5400000" w14:sx="100000" w14:sy="100000" w14:kx="0" w14:ky="0" w14:algn="ctr">
@@ -226,7 +226,7 @@
                             </w:r>
                             <w:r>
                               <w:rPr>
-                                <w:color w:val="5B9BD5" w:themeColor="accent1"/>
+                                <w:color w:val="418AB3" w:themeColor="accent1"/>
                                 <w:sz w:val="72"/>
                                 <w:szCs w:val="72"/>
                                 <w14:shadow w14:blurRad="38100" w14:dist="25400" w14:dir="5400000" w14:sx="100000" w14:sy="100000" w14:kx="0" w14:ky="0" w14:algn="ctr">
@@ -244,7 +244,7 @@
                             </w:r>
                             <w:r>
                               <w:rPr>
-                                <w:color w:val="5B9BD5" w:themeColor="accent1"/>
+                                <w:color w:val="418AB3" w:themeColor="accent1"/>
                                 <w:sz w:val="72"/>
                                 <w:szCs w:val="72"/>
                                 <w14:shadow w14:blurRad="38100" w14:dist="25400" w14:dir="5400000" w14:sx="100000" w14:sy="100000" w14:kx="0" w14:ky="0" w14:algn="ctr">
@@ -262,7 +262,7 @@
                             </w:r>
                             <w:r>
                               <w:rPr>
-                                <w:color w:val="5B9BD5" w:themeColor="accent1"/>
+                                <w:color w:val="418AB3" w:themeColor="accent1"/>
                                 <w:sz w:val="72"/>
                                 <w:szCs w:val="72"/>
                                 <w14:shadow w14:blurRad="38100" w14:dist="25400" w14:dir="5400000" w14:sx="100000" w14:sy="100000" w14:kx="0" w14:ky="0" w14:algn="ctr">
@@ -280,7 +280,7 @@
                             </w:r>
                             <w:r>
                               <w:rPr>
-                                <w:color w:val="5B9BD5" w:themeColor="accent1"/>
+                                <w:color w:val="418AB3" w:themeColor="accent1"/>
                                 <w:sz w:val="72"/>
                                 <w:szCs w:val="72"/>
                                 <w14:shadow w14:blurRad="38100" w14:dist="25400" w14:dir="5400000" w14:sx="100000" w14:sy="100000" w14:kx="0" w14:ky="0" w14:algn="ctr">
@@ -298,7 +298,7 @@
                             </w:r>
                             <w:r>
                               <w:rPr>
-                                <w:color w:val="5B9BD5" w:themeColor="accent1"/>
+                                <w:color w:val="418AB3" w:themeColor="accent1"/>
                                 <w:sz w:val="72"/>
                                 <w:szCs w:val="72"/>
                                 <w14:shadow w14:blurRad="38100" w14:dist="25400" w14:dir="5400000" w14:sx="100000" w14:sy="100000" w14:kx="0" w14:ky="0" w14:algn="ctr">
@@ -316,7 +316,7 @@
                             </w:r>
                             <w:r>
                               <w:rPr>
-                                <w:color w:val="5B9BD5" w:themeColor="accent1"/>
+                                <w:color w:val="418AB3" w:themeColor="accent1"/>
                                 <w:sz w:val="72"/>
                                 <w:szCs w:val="72"/>
                                 <w14:shadow w14:blurRad="38100" w14:dist="25400" w14:dir="5400000" w14:sx="100000" w14:sy="100000" w14:kx="0" w14:ky="0" w14:algn="ctr">
@@ -334,7 +334,7 @@
                             </w:r>
                             <w:r>
                               <w:rPr>
-                                <w:color w:val="5B9BD5" w:themeColor="accent1"/>
+                                <w:color w:val="418AB3" w:themeColor="accent1"/>
                                 <w:sz w:val="72"/>
                                 <w:szCs w:val="72"/>
                                 <w14:shadow w14:blurRad="38100" w14:dist="25400" w14:dir="5400000" w14:sx="100000" w14:sy="100000" w14:kx="0" w14:ky="0" w14:algn="ctr">
@@ -352,7 +352,7 @@
                             </w:r>
                             <w:r>
                               <w:rPr>
-                                <w:color w:val="5B9BD5" w:themeColor="accent1"/>
+                                <w:color w:val="418AB3" w:themeColor="accent1"/>
                                 <w:sz w:val="72"/>
                                 <w:szCs w:val="72"/>
                                 <w14:shadow w14:blurRad="38100" w14:dist="25400" w14:dir="5400000" w14:sx="100000" w14:sy="100000" w14:kx="0" w14:ky="0" w14:algn="ctr">
@@ -370,7 +370,7 @@
                             </w:r>
                             <w:r>
                               <w:rPr>
-                                <w:color w:val="5B9BD5" w:themeColor="accent1"/>
+                                <w:color w:val="418AB3" w:themeColor="accent1"/>
                                 <w:sz w:val="72"/>
                                 <w:szCs w:val="72"/>
                                 <w14:shadow w14:blurRad="38100" w14:dist="25400" w14:dir="5400000" w14:sx="100000" w14:sy="100000" w14:kx="0" w14:ky="0" w14:algn="ctr">
@@ -388,7 +388,7 @@
                             </w:r>
                             <w:r>
                               <w:rPr>
-                                <w:color w:val="5B9BD5" w:themeColor="accent1"/>
+                                <w:color w:val="418AB3" w:themeColor="accent1"/>
                                 <w:sz w:val="72"/>
                                 <w:szCs w:val="72"/>
                                 <w14:shadow w14:blurRad="38100" w14:dist="25400" w14:dir="5400000" w14:sx="100000" w14:sy="100000" w14:kx="0" w14:ky="0" w14:algn="ctr">
@@ -406,7 +406,7 @@
                             </w:r>
                             <w:r>
                               <w:rPr>
-                                <w:color w:val="5B9BD5" w:themeColor="accent1"/>
+                                <w:color w:val="418AB3" w:themeColor="accent1"/>
                                 <w:sz w:val="72"/>
                                 <w:szCs w:val="72"/>
                                 <w14:shadow w14:blurRad="38100" w14:dist="25400" w14:dir="5400000" w14:sx="100000" w14:sy="100000" w14:kx="0" w14:ky="0" w14:algn="ctr">
@@ -424,7 +424,7 @@
                             </w:r>
                             <w:r>
                               <w:rPr>
-                                <w:color w:val="5B9BD5" w:themeColor="accent1"/>
+                                <w:color w:val="418AB3" w:themeColor="accent1"/>
                                 <w:sz w:val="72"/>
                                 <w:szCs w:val="72"/>
                                 <w14:shadow w14:blurRad="38100" w14:dist="25400" w14:dir="5400000" w14:sx="100000" w14:sy="100000" w14:kx="0" w14:ky="0" w14:algn="ctr">
@@ -442,7 +442,7 @@
                             </w:r>
                             <w:r>
                               <w:rPr>
-                                <w:color w:val="5B9BD5" w:themeColor="accent1"/>
+                                <w:color w:val="418AB3" w:themeColor="accent1"/>
                                 <w:sz w:val="72"/>
                                 <w:szCs w:val="72"/>
                                 <w14:shadow w14:blurRad="38100" w14:dist="25400" w14:dir="5400000" w14:sx="100000" w14:sy="100000" w14:kx="0" w14:ky="0" w14:algn="ctr">
@@ -460,7 +460,7 @@
                             </w:r>
                             <w:r>
                               <w:rPr>
-                                <w:color w:val="5B9BD5" w:themeColor="accent1"/>
+                                <w:color w:val="418AB3" w:themeColor="accent1"/>
                                 <w:sz w:val="72"/>
                                 <w:szCs w:val="72"/>
                                 <w14:shadow w14:blurRad="38100" w14:dist="25400" w14:dir="5400000" w14:sx="100000" w14:sy="100000" w14:kx="0" w14:ky="0" w14:algn="ctr">
@@ -478,7 +478,7 @@
                             </w:r>
                             <w:r>
                               <w:rPr>
-                                <w:color w:val="5B9BD5" w:themeColor="accent1"/>
+                                <w:color w:val="418AB3" w:themeColor="accent1"/>
                                 <w:sz w:val="72"/>
                                 <w:szCs w:val="72"/>
                                 <w14:shadow w14:blurRad="38100" w14:dist="25400" w14:dir="5400000" w14:sx="100000" w14:sy="100000" w14:kx="0" w14:ky="0" w14:algn="ctr">
@@ -496,7 +496,7 @@
                             </w:r>
                             <w:r>
                               <w:rPr>
-                                <w:color w:val="5B9BD5" w:themeColor="accent1"/>
+                                <w:color w:val="418AB3" w:themeColor="accent1"/>
                                 <w:sz w:val="72"/>
                                 <w:szCs w:val="72"/>
                                 <w14:shadow w14:blurRad="38100" w14:dist="25400" w14:dir="5400000" w14:sx="100000" w14:sy="100000" w14:kx="0" w14:ky="0" w14:algn="ctr">
@@ -514,7 +514,7 @@
                             </w:r>
                             <w:r>
                               <w:rPr>
-                                <w:color w:val="5B9BD5" w:themeColor="accent1"/>
+                                <w:color w:val="418AB3" w:themeColor="accent1"/>
                                 <w:sz w:val="72"/>
                                 <w:szCs w:val="72"/>
                                 <w14:shadow w14:blurRad="38100" w14:dist="25400" w14:dir="5400000" w14:sx="100000" w14:sy="100000" w14:kx="0" w14:ky="0" w14:algn="ctr">
@@ -534,7 +534,7 @@
                           <w:p>
                             <w:pPr>
                               <w:rPr>
-                                <w:color w:val="5B9BD5" w:themeColor="accent1"/>
+                                <w:color w:val="418AB3" w:themeColor="accent1"/>
                                 <w:sz w:val="28"/>
                                 <w:szCs w:val="28"/>
                                 <w14:shadow w14:blurRad="38100" w14:dist="25400" w14:dir="5400000" w14:sx="100000" w14:sy="100000" w14:kx="0" w14:ky="0" w14:algn="ctr">
@@ -571,14 +571,13 @@
                 <v:path gradientshapeok="t" o:connecttype="rect"/>
               </v:shapetype>
               <v:shape id="Text Box 1" o:spid="_x0000_s1026" type="#_x0000_t202" style="position:absolute;margin-left:0;margin-top:0;width:2in;height:2in;z-index:251659264;visibility:visible;mso-wrap-style:none;mso-wrap-distance-left:9pt;mso-wrap-distance-top:0;mso-wrap-distance-right:9pt;mso-wrap-distance-bottom:0;mso-position-horizontal:absolute;mso-position-horizontal-relative:text;mso-position-vertical:absolute;mso-position-vertical-relative:text;v-text-anchor:top" o:gfxdata="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" filled="f" stroked="f">
-                <v:fill o:detectmouseclick="t"/>
                 <v:textbox style="mso-fit-shape-to-text:t">
                   <w:txbxContent>
                     <w:p>
                       <w:pPr>
                         <w:jc w:val="center"/>
                         <w:rPr>
-                          <w:color w:val="5B9BD5" w:themeColor="accent1"/>
+                          <w:color w:val="418AB3" w:themeColor="accent1"/>
                           <w:sz w:val="72"/>
                           <w:szCs w:val="72"/>
                           <w14:shadow w14:blurRad="38100" w14:dist="25400" w14:dir="5400000" w14:sx="100000" w14:sy="100000" w14:kx="0" w14:ky="0" w14:algn="ctr">
@@ -595,7 +594,7 @@
                       </w:pPr>
                       <w:r>
                         <w:rPr>
-                          <w:color w:val="5B9BD5" w:themeColor="accent1"/>
+                          <w:color w:val="418AB3" w:themeColor="accent1"/>
                           <w:sz w:val="72"/>
                           <w:szCs w:val="72"/>
                           <w14:shadow w14:blurRad="38100" w14:dist="25400" w14:dir="5400000" w14:sx="100000" w14:sy="100000" w14:kx="0" w14:ky="0" w14:algn="ctr">
@@ -613,7 +612,7 @@
                       </w:r>
                       <w:r>
                         <w:rPr>
-                          <w:color w:val="5B9BD5" w:themeColor="accent1"/>
+                          <w:color w:val="418AB3" w:themeColor="accent1"/>
                           <w:sz w:val="72"/>
                           <w:szCs w:val="72"/>
                           <w14:shadow w14:blurRad="38100" w14:dist="25400" w14:dir="5400000" w14:sx="100000" w14:sy="100000" w14:kx="0" w14:ky="0" w14:algn="ctr">
@@ -631,7 +630,7 @@
                       </w:r>
                       <w:r>
                         <w:rPr>
-                          <w:color w:val="5B9BD5" w:themeColor="accent1"/>
+                          <w:color w:val="418AB3" w:themeColor="accent1"/>
                           <w:sz w:val="72"/>
                           <w:szCs w:val="72"/>
                           <w14:shadow w14:blurRad="38100" w14:dist="25400" w14:dir="5400000" w14:sx="100000" w14:sy="100000" w14:kx="0" w14:ky="0" w14:algn="ctr">
@@ -649,7 +648,7 @@
                       </w:r>
                       <w:r>
                         <w:rPr>
-                          <w:color w:val="5B9BD5" w:themeColor="accent1"/>
+                          <w:color w:val="418AB3" w:themeColor="accent1"/>
                           <w:sz w:val="72"/>
                           <w:szCs w:val="72"/>
                           <w14:shadow w14:blurRad="38100" w14:dist="25400" w14:dir="5400000" w14:sx="100000" w14:sy="100000" w14:kx="0" w14:ky="0" w14:algn="ctr">
@@ -667,7 +666,7 @@
                       </w:r>
                       <w:r>
                         <w:rPr>
-                          <w:color w:val="5B9BD5" w:themeColor="accent1"/>
+                          <w:color w:val="418AB3" w:themeColor="accent1"/>
                           <w:sz w:val="72"/>
                           <w:szCs w:val="72"/>
                           <w14:shadow w14:blurRad="38100" w14:dist="25400" w14:dir="5400000" w14:sx="100000" w14:sy="100000" w14:kx="0" w14:ky="0" w14:algn="ctr">
@@ -685,7 +684,7 @@
                       </w:r>
                       <w:r>
                         <w:rPr>
-                          <w:color w:val="5B9BD5" w:themeColor="accent1"/>
+                          <w:color w:val="418AB3" w:themeColor="accent1"/>
                           <w:sz w:val="72"/>
                           <w:szCs w:val="72"/>
                           <w14:shadow w14:blurRad="38100" w14:dist="25400" w14:dir="5400000" w14:sx="100000" w14:sy="100000" w14:kx="0" w14:ky="0" w14:algn="ctr">
@@ -703,7 +702,7 @@
                       </w:r>
                       <w:r>
                         <w:rPr>
-                          <w:color w:val="5B9BD5" w:themeColor="accent1"/>
+                          <w:color w:val="418AB3" w:themeColor="accent1"/>
                           <w:sz w:val="72"/>
                           <w:szCs w:val="72"/>
                           <w14:shadow w14:blurRad="38100" w14:dist="25400" w14:dir="5400000" w14:sx="100000" w14:sy="100000" w14:kx="0" w14:ky="0" w14:algn="ctr">
@@ -721,7 +720,7 @@
                       </w:r>
                       <w:r>
                         <w:rPr>
-                          <w:color w:val="5B9BD5" w:themeColor="accent1"/>
+                          <w:color w:val="418AB3" w:themeColor="accent1"/>
                           <w:sz w:val="72"/>
                           <w:szCs w:val="72"/>
                           <w14:shadow w14:blurRad="38100" w14:dist="25400" w14:dir="5400000" w14:sx="100000" w14:sy="100000" w14:kx="0" w14:ky="0" w14:algn="ctr">
@@ -739,7 +738,7 @@
                       </w:r>
                       <w:r>
                         <w:rPr>
-                          <w:color w:val="5B9BD5" w:themeColor="accent1"/>
+                          <w:color w:val="418AB3" w:themeColor="accent1"/>
                           <w:sz w:val="72"/>
                           <w:szCs w:val="72"/>
                           <w14:shadow w14:blurRad="38100" w14:dist="25400" w14:dir="5400000" w14:sx="100000" w14:sy="100000" w14:kx="0" w14:ky="0" w14:algn="ctr">
@@ -757,7 +756,7 @@
                       </w:r>
                       <w:r>
                         <w:rPr>
-                          <w:color w:val="5B9BD5" w:themeColor="accent1"/>
+                          <w:color w:val="418AB3" w:themeColor="accent1"/>
                           <w:sz w:val="72"/>
                           <w:szCs w:val="72"/>
                           <w14:shadow w14:blurRad="38100" w14:dist="25400" w14:dir="5400000" w14:sx="100000" w14:sy="100000" w14:kx="0" w14:ky="0" w14:algn="ctr">
@@ -775,7 +774,7 @@
                       </w:r>
                       <w:r>
                         <w:rPr>
-                          <w:color w:val="5B9BD5" w:themeColor="accent1"/>
+                          <w:color w:val="418AB3" w:themeColor="accent1"/>
                           <w:sz w:val="72"/>
                           <w:szCs w:val="72"/>
                           <w14:shadow w14:blurRad="38100" w14:dist="25400" w14:dir="5400000" w14:sx="100000" w14:sy="100000" w14:kx="0" w14:ky="0" w14:algn="ctr">
@@ -793,7 +792,7 @@
                       </w:r>
                       <w:r>
                         <w:rPr>
-                          <w:color w:val="5B9BD5" w:themeColor="accent1"/>
+                          <w:color w:val="418AB3" w:themeColor="accent1"/>
                           <w:sz w:val="72"/>
                           <w:szCs w:val="72"/>
                           <w14:shadow w14:blurRad="38100" w14:dist="25400" w14:dir="5400000" w14:sx="100000" w14:sy="100000" w14:kx="0" w14:ky="0" w14:algn="ctr">
@@ -811,7 +810,7 @@
                       </w:r>
                       <w:r>
                         <w:rPr>
-                          <w:color w:val="5B9BD5" w:themeColor="accent1"/>
+                          <w:color w:val="418AB3" w:themeColor="accent1"/>
                           <w:sz w:val="72"/>
                           <w:szCs w:val="72"/>
                           <w14:shadow w14:blurRad="38100" w14:dist="25400" w14:dir="5400000" w14:sx="100000" w14:sy="100000" w14:kx="0" w14:ky="0" w14:algn="ctr">
@@ -829,7 +828,7 @@
                       </w:r>
                       <w:r>
                         <w:rPr>
-                          <w:color w:val="5B9BD5" w:themeColor="accent1"/>
+                          <w:color w:val="418AB3" w:themeColor="accent1"/>
                           <w:sz w:val="72"/>
                           <w:szCs w:val="72"/>
                           <w14:shadow w14:blurRad="38100" w14:dist="25400" w14:dir="5400000" w14:sx="100000" w14:sy="100000" w14:kx="0" w14:ky="0" w14:algn="ctr">
@@ -847,7 +846,7 @@
                       </w:r>
                       <w:r>
                         <w:rPr>
-                          <w:color w:val="5B9BD5" w:themeColor="accent1"/>
+                          <w:color w:val="418AB3" w:themeColor="accent1"/>
                           <w:sz w:val="72"/>
                           <w:szCs w:val="72"/>
                           <w14:shadow w14:blurRad="38100" w14:dist="25400" w14:dir="5400000" w14:sx="100000" w14:sy="100000" w14:kx="0" w14:ky="0" w14:algn="ctr">
@@ -865,7 +864,7 @@
                       </w:r>
                       <w:r>
                         <w:rPr>
-                          <w:color w:val="5B9BD5" w:themeColor="accent1"/>
+                          <w:color w:val="418AB3" w:themeColor="accent1"/>
                           <w:sz w:val="72"/>
                           <w:szCs w:val="72"/>
                           <w14:shadow w14:blurRad="38100" w14:dist="25400" w14:dir="5400000" w14:sx="100000" w14:sy="100000" w14:kx="0" w14:ky="0" w14:algn="ctr">
@@ -883,7 +882,7 @@
                       </w:r>
                       <w:r>
                         <w:rPr>
-                          <w:color w:val="5B9BD5" w:themeColor="accent1"/>
+                          <w:color w:val="418AB3" w:themeColor="accent1"/>
                           <w:sz w:val="72"/>
                           <w:szCs w:val="72"/>
                           <w14:shadow w14:blurRad="38100" w14:dist="25400" w14:dir="5400000" w14:sx="100000" w14:sy="100000" w14:kx="0" w14:ky="0" w14:algn="ctr">
@@ -901,7 +900,7 @@
                       </w:r>
                       <w:r>
                         <w:rPr>
-                          <w:color w:val="5B9BD5" w:themeColor="accent1"/>
+                          <w:color w:val="418AB3" w:themeColor="accent1"/>
                           <w:sz w:val="72"/>
                           <w:szCs w:val="72"/>
                           <w14:shadow w14:blurRad="38100" w14:dist="25400" w14:dir="5400000" w14:sx="100000" w14:sy="100000" w14:kx="0" w14:ky="0" w14:algn="ctr">
@@ -919,7 +918,7 @@
                       </w:r>
                       <w:r>
                         <w:rPr>
-                          <w:color w:val="5B9BD5" w:themeColor="accent1"/>
+                          <w:color w:val="418AB3" w:themeColor="accent1"/>
                           <w:sz w:val="72"/>
                           <w:szCs w:val="72"/>
                           <w14:shadow w14:blurRad="38100" w14:dist="25400" w14:dir="5400000" w14:sx="100000" w14:sy="100000" w14:kx="0" w14:ky="0" w14:algn="ctr">
@@ -937,7 +936,7 @@
                       </w:r>
                       <w:r>
                         <w:rPr>
-                          <w:color w:val="5B9BD5" w:themeColor="accent1"/>
+                          <w:color w:val="418AB3" w:themeColor="accent1"/>
                           <w:sz w:val="72"/>
                           <w:szCs w:val="72"/>
                           <w14:shadow w14:blurRad="38100" w14:dist="25400" w14:dir="5400000" w14:sx="100000" w14:sy="100000" w14:kx="0" w14:ky="0" w14:algn="ctr">
@@ -955,7 +954,7 @@
                       </w:r>
                       <w:r>
                         <w:rPr>
-                          <w:color w:val="5B9BD5" w:themeColor="accent1"/>
+                          <w:color w:val="418AB3" w:themeColor="accent1"/>
                           <w:sz w:val="72"/>
                           <w:szCs w:val="72"/>
                           <w14:shadow w14:blurRad="38100" w14:dist="25400" w14:dir="5400000" w14:sx="100000" w14:sy="100000" w14:kx="0" w14:ky="0" w14:algn="ctr">
@@ -973,7 +972,7 @@
                       </w:r>
                       <w:r>
                         <w:rPr>
-                          <w:color w:val="5B9BD5" w:themeColor="accent1"/>
+                          <w:color w:val="418AB3" w:themeColor="accent1"/>
                           <w:sz w:val="72"/>
                           <w:szCs w:val="72"/>
                           <w14:shadow w14:blurRad="38100" w14:dist="25400" w14:dir="5400000" w14:sx="100000" w14:sy="100000" w14:kx="0" w14:ky="0" w14:algn="ctr">
@@ -991,7 +990,7 @@
                       </w:r>
                       <w:r>
                         <w:rPr>
-                          <w:color w:val="5B9BD5" w:themeColor="accent1"/>
+                          <w:color w:val="418AB3" w:themeColor="accent1"/>
                           <w:sz w:val="72"/>
                           <w:szCs w:val="72"/>
                           <w14:shadow w14:blurRad="38100" w14:dist="25400" w14:dir="5400000" w14:sx="100000" w14:sy="100000" w14:kx="0" w14:ky="0" w14:algn="ctr">
@@ -1009,7 +1008,7 @@
                       </w:r>
                       <w:r>
                         <w:rPr>
-                          <w:color w:val="5B9BD5" w:themeColor="accent1"/>
+                          <w:color w:val="418AB3" w:themeColor="accent1"/>
                           <w:sz w:val="72"/>
                           <w:szCs w:val="72"/>
                           <w14:shadow w14:blurRad="38100" w14:dist="25400" w14:dir="5400000" w14:sx="100000" w14:sy="100000" w14:kx="0" w14:ky="0" w14:algn="ctr">
@@ -1027,7 +1026,7 @@
                       </w:r>
                       <w:r>
                         <w:rPr>
-                          <w:color w:val="5B9BD5" w:themeColor="accent1"/>
+                          <w:color w:val="418AB3" w:themeColor="accent1"/>
                           <w:sz w:val="72"/>
                           <w:szCs w:val="72"/>
                           <w14:shadow w14:blurRad="38100" w14:dist="25400" w14:dir="5400000" w14:sx="100000" w14:sy="100000" w14:kx="0" w14:ky="0" w14:algn="ctr">
@@ -1045,7 +1044,7 @@
                       </w:r>
                       <w:r>
                         <w:rPr>
-                          <w:color w:val="5B9BD5" w:themeColor="accent1"/>
+                          <w:color w:val="418AB3" w:themeColor="accent1"/>
                           <w:sz w:val="72"/>
                           <w:szCs w:val="72"/>
                           <w14:shadow w14:blurRad="38100" w14:dist="25400" w14:dir="5400000" w14:sx="100000" w14:sy="100000" w14:kx="0" w14:ky="0" w14:algn="ctr">
@@ -1065,7 +1064,7 @@
                     <w:p>
                       <w:pPr>
                         <w:rPr>
-                          <w:color w:val="5B9BD5" w:themeColor="accent1"/>
+                          <w:color w:val="418AB3" w:themeColor="accent1"/>
                           <w:sz w:val="28"/>
                           <w:szCs w:val="28"/>
                           <w14:shadow w14:blurRad="38100" w14:dist="25400" w14:dir="5400000" w14:sx="100000" w14:sy="100000" w14:kx="0" w14:ky="0" w14:algn="ctr">
@@ -1879,6 +1878,50 @@
           <w:szCs w:val="28"/>
         </w:rPr>
         <w:t xml:space="preserve"> </w:t>
+      </w:r>
+    </w:p>
+    <w:p>
+      <w:pPr>
+        <w:rPr>
+          <w:sz w:val="28"/>
+          <w:szCs w:val="28"/>
+        </w:rPr>
+      </w:pPr>
+      <w:r>
+        <w:rPr>
+          <w:sz w:val="28"/>
+          <w:szCs w:val="28"/>
+        </w:rPr>
+        <w:tab/>
+      </w:r>
+      <w:r>
+        <w:rPr>
+          <w:sz w:val="28"/>
+          <w:szCs w:val="28"/>
+        </w:rPr>
+        <w:tab/>
+      </w:r>
+      <w:r>
+        <w:rPr>
+          <w:sz w:val="28"/>
+          <w:szCs w:val="28"/>
+        </w:rPr>
+        <w:tab/>
+      </w:r>
+      <w:r>
+        <w:rPr>
+          <w:sz w:val="28"/>
+          <w:szCs w:val="28"/>
+        </w:rPr>
+        <w:tab/>
+        <w:t xml:space="preserve">End </w:t>
+      </w:r>
+      <w:r>
+        <w:rPr>
+          <w:sz w:val="28"/>
+          <w:szCs w:val="28"/>
+        </w:rPr>
+        <w:t>If</w:t>
       </w:r>
     </w:p>
     <w:p>
@@ -2108,7 +2151,7 @@
           </mc:Choice>
           <mc:Fallback>
             <w:pict>
-              <v:oval id="Oval 2" o:spid="_x0000_s1027" style="position:absolute;margin-left:191.8pt;margin-top:5.7pt;width:61.65pt;height:30.55pt;z-index:251660288;visibility:visible;mso-wrap-style:square;mso-wrap-distance-left:9pt;mso-wrap-distance-top:0;mso-wrap-distance-right:9pt;mso-wrap-distance-bottom:0;mso-position-horizontal:absolute;mso-position-horizontal-relative:text;mso-position-vertical:absolute;mso-position-vertical-relative:text;v-text-anchor:middle" o:gfxdata="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" fillcolor="white [3201]" strokecolor="#70ad47 [3209]" strokeweight="1pt">
+              <v:oval id="Oval 2" o:spid="_x0000_s1027" style="position:absolute;margin-left:191.8pt;margin-top:5.7pt;width:61.65pt;height:30.55pt;z-index:251660288;visibility:visible;mso-wrap-style:square;mso-wrap-distance-left:9pt;mso-wrap-distance-top:0;mso-wrap-distance-right:9pt;mso-wrap-distance-bottom:0;mso-position-horizontal:absolute;mso-position-horizontal-relative:text;mso-position-vertical:absolute;mso-position-vertical-relative:text;v-text-anchor:middle" o:gfxdata="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" fillcolor="white [3201]" strokecolor="#df5327 [3209]" strokeweight="1pt">
                 <v:stroke joinstyle="miter"/>
                 <v:textbox>
                   <w:txbxContent>
@@ -2259,7 +2302,7 @@
           </mc:Choice>
           <mc:Fallback>
             <w:pict>
-              <v:oval w14:anchorId="1189A618" id="Oval 32" o:spid="_x0000_s1028" style="position:absolute;margin-left:183.7pt;margin-top:585.1pt;width:61.65pt;height:30.55pt;z-index:251699200;visibility:visible;mso-wrap-style:square;mso-wrap-distance-left:9pt;mso-wrap-distance-top:0;mso-wrap-distance-right:9pt;mso-wrap-distance-bottom:0;mso-position-horizontal:absolute;mso-position-horizontal-relative:text;mso-position-vertical:absolute;mso-position-vertical-relative:text;v-text-anchor:middle" o:gfxdata="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" fillcolor="white [3201]" strokecolor="#70ad47 [3209]" strokeweight="1pt">
+              <v:oval w14:anchorId="1189A618" id="Oval 32" o:spid="_x0000_s1028" style="position:absolute;margin-left:183.7pt;margin-top:585.1pt;width:61.65pt;height:30.55pt;z-index:251699200;visibility:visible;mso-wrap-style:square;mso-wrap-distance-left:9pt;mso-wrap-distance-top:0;mso-wrap-distance-right:9pt;mso-wrap-distance-bottom:0;mso-position-horizontal:absolute;mso-position-horizontal-relative:text;mso-position-vertical:absolute;mso-position-vertical-relative:text;v-text-anchor:middle" o:gfxdata="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" fillcolor="white [3201]" strokecolor="#df5327 [3209]" strokeweight="1pt">
                 <v:stroke joinstyle="miter"/>
                 <v:textbox>
                   <w:txbxContent>
@@ -2339,11 +2382,11 @@
           </mc:Choice>
           <mc:Fallback>
             <w:pict>
-              <v:shapetype w14:anchorId="23B7EB10" id="_x0000_t32" coordsize="21600,21600" o:spt="32" o:oned="t" path="m,l21600,21600e" filled="f">
+              <v:shapetype w14:anchorId="181116A9" id="_x0000_t32" coordsize="21600,21600" o:spt="32" o:oned="t" path="m,l21600,21600e" filled="f">
                 <v:path arrowok="t" fillok="f" o:connecttype="none"/>
                 <o:lock v:ext="edit" shapetype="t"/>
               </v:shapetype>
-              <v:shape id="Straight Arrow Connector 4" o:spid="_x0000_s1026" type="#_x0000_t32" style="position:absolute;margin-left:216.4pt;margin-top:555.1pt;width:0;height:30pt;z-index:251663360;visibility:visible;mso-wrap-style:square;mso-wrap-distance-left:9pt;mso-wrap-distance-top:0;mso-wrap-distance-right:9pt;mso-wrap-distance-bottom:0;mso-position-horizontal:absolute;mso-position-horizontal-relative:text;mso-position-vertical:absolute;mso-position-vertical-relative:text" o:gfxdata="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" strokecolor="#5b9bd5 [3204]" strokeweight=".5pt">
+              <v:shape id="Straight Arrow Connector 4" o:spid="_x0000_s1026" type="#_x0000_t32" style="position:absolute;margin-left:216.4pt;margin-top:555.1pt;width:0;height:30pt;z-index:251663360;visibility:visible;mso-wrap-style:square;mso-wrap-distance-left:9pt;mso-wrap-distance-top:0;mso-wrap-distance-right:9pt;mso-wrap-distance-bottom:0;mso-position-horizontal:absolute;mso-position-horizontal-relative:text;mso-position-vertical:absolute;mso-position-vertical-relative:text" o:gfxdata="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" strokecolor="#418ab3 [3204]" strokeweight=".5pt">
                 <v:stroke endarrow="block" joinstyle="miter"/>
               </v:shape>
             </w:pict>
@@ -2450,7 +2493,7 @@
                   <v:h position="#0,topLeft" xrange="0,21600"/>
                 </v:handles>
               </v:shapetype>
-              <v:shape id="Parallelogram 31" o:spid="_x0000_s1029" type="#_x0000_t7" style="position:absolute;margin-left:165.2pt;margin-top:511.5pt;width:100.75pt;height:43.2pt;z-index:251697152;visibility:visible;mso-wrap-style:square;mso-wrap-distance-left:9pt;mso-wrap-distance-top:0;mso-wrap-distance-right:9pt;mso-wrap-distance-bottom:0;mso-position-horizontal:absolute;mso-position-horizontal-relative:text;mso-position-vertical:absolute;mso-position-vertical-relative:text;v-text-anchor:middle" o:gfxdata="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" adj="2315" fillcolor="white [3201]" strokecolor="#70ad47 [3209]" strokeweight="1pt">
+              <v:shape id="Parallelogram 31" o:spid="_x0000_s1029" type="#_x0000_t7" style="position:absolute;margin-left:165.2pt;margin-top:511.5pt;width:100.75pt;height:43.2pt;z-index:251697152;visibility:visible;mso-wrap-style:square;mso-wrap-distance-left:9pt;mso-wrap-distance-top:0;mso-wrap-distance-right:9pt;mso-wrap-distance-bottom:0;mso-position-horizontal:absolute;mso-position-horizontal-relative:text;mso-position-vertical:absolute;mso-position-vertical-relative:text;v-text-anchor:middle" o:gfxdata="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" adj="2315" fillcolor="white [3201]" strokecolor="#df5327 [3209]" strokeweight="1pt">
                 <v:textbox>
                   <w:txbxContent>
                     <w:p>
@@ -2532,7 +2575,7 @@
           </mc:Choice>
           <mc:Fallback>
             <w:pict>
-              <v:shape w14:anchorId="41BF41F0" id="Straight Arrow Connector 14" o:spid="_x0000_s1026" type="#_x0000_t32" style="position:absolute;margin-left:216.45pt;margin-top:481.4pt;width:0;height:30pt;z-index:251678720;visibility:visible;mso-wrap-style:square;mso-wrap-distance-left:9pt;mso-wrap-distance-top:0;mso-wrap-distance-right:9pt;mso-wrap-distance-bottom:0;mso-position-horizontal:absolute;mso-position-horizontal-relative:text;mso-position-vertical:absolute;mso-position-vertical-relative:text" o:gfxdata="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" strokecolor="#5b9bd5 [3204]" strokeweight=".5pt">
+              <v:shape w14:anchorId="728F1792" id="Straight Arrow Connector 14" o:spid="_x0000_s1026" type="#_x0000_t32" style="position:absolute;margin-left:216.45pt;margin-top:481.4pt;width:0;height:30pt;z-index:251678720;visibility:visible;mso-wrap-style:square;mso-wrap-distance-left:9pt;mso-wrap-distance-top:0;mso-wrap-distance-right:9pt;mso-wrap-distance-bottom:0;mso-position-horizontal:absolute;mso-position-horizontal-relative:text;mso-position-vertical:absolute;mso-position-vertical-relative:text" o:gfxdata="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" strokecolor="#418ab3 [3204]" strokeweight=".5pt">
                 <v:stroke endarrow="block" joinstyle="miter"/>
               </v:shape>
             </w:pict>
@@ -2597,7 +2640,7 @@
           </mc:Choice>
           <mc:Fallback>
             <w:pict>
-              <v:line w14:anchorId="31E8CA87" id="Straight Connector 30" o:spid="_x0000_s1026" style="position:absolute;flip:x;z-index:251696128;visibility:visible;mso-wrap-style:square;mso-wrap-distance-left:9pt;mso-wrap-distance-top:0;mso-wrap-distance-right:9pt;mso-wrap-distance-bottom:0;mso-position-horizontal:absolute;mso-position-horizontal-relative:text;mso-position-vertical:absolute;mso-position-vertical-relative:text" from="3in,481.45pt" to="347.35pt,481.45pt" o:gfxdata="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" strokecolor="#5b9bd5 [3204]" strokeweight=".5pt">
+              <v:line w14:anchorId="587B94CB" id="Straight Connector 30" o:spid="_x0000_s1026" style="position:absolute;flip:x;z-index:251696128;visibility:visible;mso-wrap-style:square;mso-wrap-distance-left:9pt;mso-wrap-distance-top:0;mso-wrap-distance-right:9pt;mso-wrap-distance-bottom:0;mso-position-horizontal:absolute;mso-position-horizontal-relative:text;mso-position-vertical:absolute;mso-position-vertical-relative:text" from="3in,481.45pt" to="347.35pt,481.45pt" o:gfxdata="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" strokecolor="#418ab3 [3204]" strokeweight=".5pt">
                 <v:stroke joinstyle="miter"/>
               </v:line>
             </w:pict>
@@ -2668,7 +2711,7 @@
           </mc:Choice>
           <mc:Fallback>
             <w:pict>
-              <v:line w14:anchorId="43ECF75E" id="Straight Connector 29" o:spid="_x0000_s1026" style="position:absolute;flip:x;z-index:251695104;visibility:visible;mso-wrap-style:square;mso-width-percent:0;mso-height-percent:0;mso-wrap-distance-left:9pt;mso-wrap-distance-top:0;mso-wrap-distance-right:9pt;mso-wrap-distance-bottom:0;mso-position-horizontal:absolute;mso-position-horizontal-relative:text;mso-position-vertical:absolute;mso-position-vertical-relative:text;mso-width-percent:0;mso-height-percent:0;mso-width-relative:margin;mso-height-relative:margin" from="347.3pt,262.65pt" to="347.35pt,481.55pt" o:gfxdata="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" strokecolor="#5b9bd5 [3204]" strokeweight=".5pt">
+              <v:line w14:anchorId="79F8E3D7" id="Straight Connector 29" o:spid="_x0000_s1026" style="position:absolute;flip:x;z-index:251695104;visibility:visible;mso-wrap-style:square;mso-width-percent:0;mso-height-percent:0;mso-wrap-distance-left:9pt;mso-wrap-distance-top:0;mso-wrap-distance-right:9pt;mso-wrap-distance-bottom:0;mso-position-horizontal:absolute;mso-position-horizontal-relative:text;mso-position-vertical:absolute;mso-position-vertical-relative:text;mso-width-percent:0;mso-height-percent:0;mso-width-relative:margin;mso-height-relative:margin" from="347.3pt,262.65pt" to="347.35pt,481.55pt" o:gfxdata="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" strokecolor="#418ab3 [3204]" strokeweight=".5pt">
                 <v:stroke joinstyle="miter"/>
               </v:line>
             </w:pict>
@@ -2736,7 +2779,7 @@
           </mc:Choice>
           <mc:Fallback>
             <w:pict>
-              <v:shape w14:anchorId="67EF1823" id="Straight Arrow Connector 39" o:spid="_x0000_s1026" type="#_x0000_t32" style="position:absolute;margin-left:31.1pt;margin-top:223.5pt;width:191.8pt;height:0;z-index:251709440;visibility:visible;mso-wrap-style:square;mso-wrap-distance-left:9pt;mso-wrap-distance-top:0;mso-wrap-distance-right:9pt;mso-wrap-distance-bottom:0;mso-position-horizontal:absolute;mso-position-horizontal-relative:text;mso-position-vertical:absolute;mso-position-vertical-relative:text" o:gfxdata="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" strokecolor="#5b9bd5 [3204]" strokeweight=".5pt">
+              <v:shape w14:anchorId="07617767" id="Straight Arrow Connector 39" o:spid="_x0000_s1026" type="#_x0000_t32" style="position:absolute;margin-left:31.1pt;margin-top:223.5pt;width:191.8pt;height:0;z-index:251709440;visibility:visible;mso-wrap-style:square;mso-wrap-distance-left:9pt;mso-wrap-distance-top:0;mso-wrap-distance-right:9pt;mso-wrap-distance-bottom:0;mso-position-horizontal:absolute;mso-position-horizontal-relative:text;mso-position-vertical:absolute;mso-position-vertical-relative:text" o:gfxdata="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" strokecolor="#418ab3 [3204]" strokeweight=".5pt">
                 <v:stroke endarrow="block" joinstyle="miter"/>
               </v:shape>
             </w:pict>
@@ -3008,7 +3051,7 @@
           </mc:Choice>
           <mc:Fallback>
             <w:pict>
-              <v:shape w14:anchorId="165BC1D7" id="Straight Arrow Connector 33" o:spid="_x0000_s1026" type="#_x0000_t32" style="position:absolute;margin-left:222.9pt;margin-top:359.95pt;width:0;height:30pt;z-index:251701248;visibility:visible;mso-wrap-style:square;mso-wrap-distance-left:9pt;mso-wrap-distance-top:0;mso-wrap-distance-right:9pt;mso-wrap-distance-bottom:0;mso-position-horizontal:absolute;mso-position-horizontal-relative:text;mso-position-vertical:absolute;mso-position-vertical-relative:text" o:gfxdata="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" strokecolor="#5b9bd5 [3204]" strokeweight=".5pt">
+              <v:shape w14:anchorId="4414AA32" id="Straight Arrow Connector 33" o:spid="_x0000_s1026" type="#_x0000_t32" style="position:absolute;margin-left:222.9pt;margin-top:359.95pt;width:0;height:30pt;z-index:251701248;visibility:visible;mso-wrap-style:square;mso-wrap-distance-left:9pt;mso-wrap-distance-top:0;mso-wrap-distance-right:9pt;mso-wrap-distance-bottom:0;mso-position-horizontal:absolute;mso-position-horizontal-relative:text;mso-position-vertical:absolute;mso-position-vertical-relative:text" o:gfxdata="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" strokecolor="#418ab3 [3204]" strokeweight=".5pt">
                 <v:stroke endarrow="block" joinstyle="miter"/>
               </v:shape>
             </w:pict>
@@ -3076,7 +3119,7 @@
           </mc:Choice>
           <mc:Fallback>
             <w:pict>
-              <v:line w14:anchorId="5F51DB71" id="Straight Connector 28" o:spid="_x0000_s1026" style="position:absolute;flip:y;z-index:251694080;visibility:visible;mso-wrap-style:square;mso-height-percent:0;mso-wrap-distance-left:9pt;mso-wrap-distance-top:0;mso-wrap-distance-right:9pt;mso-wrap-distance-bottom:0;mso-position-horizontal:absolute;mso-position-horizontal-relative:text;mso-position-vertical:absolute;mso-position-vertical-relative:text;mso-height-percent:0;mso-height-relative:margin" from="272.45pt,262.1pt" to="347.35pt,262.15pt" o:gfxdata="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" strokecolor="#5b9bd5 [3204]" strokeweight=".5pt">
+              <v:line w14:anchorId="022E9F4A" id="Straight Connector 28" o:spid="_x0000_s1026" style="position:absolute;flip:y;z-index:251694080;visibility:visible;mso-wrap-style:square;mso-height-percent:0;mso-wrap-distance-left:9pt;mso-wrap-distance-top:0;mso-wrap-distance-right:9pt;mso-wrap-distance-bottom:0;mso-position-horizontal:absolute;mso-position-horizontal-relative:text;mso-position-vertical:absolute;mso-position-vertical-relative:text;mso-height-percent:0;mso-height-relative:margin" from="272.45pt,262.1pt" to="347.35pt,262.15pt" o:gfxdata="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" strokecolor="#418ab3 [3204]" strokeweight=".5pt">
                 <v:stroke joinstyle="miter"/>
               </v:line>
             </w:pict>
@@ -3144,7 +3187,7 @@
           </mc:Choice>
           <mc:Fallback>
             <w:pict>
-              <v:shape w14:anchorId="528EB6E2" id="Straight Arrow Connector 15" o:spid="_x0000_s1026" type="#_x0000_t32" style="position:absolute;margin-left:222.8pt;margin-top:282.65pt;width:0;height:30pt;z-index:251680768;visibility:visible;mso-wrap-style:square;mso-wrap-distance-left:9pt;mso-wrap-distance-top:0;mso-wrap-distance-right:9pt;mso-wrap-distance-bottom:0;mso-position-horizontal:absolute;mso-position-horizontal-relative:text;mso-position-vertical:absolute;mso-position-vertical-relative:text" o:gfxdata="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" strokecolor="#5b9bd5 [3204]" strokeweight=".5pt">
+              <v:shape w14:anchorId="230D5056" id="Straight Arrow Connector 15" o:spid="_x0000_s1026" type="#_x0000_t32" style="position:absolute;margin-left:222.8pt;margin-top:282.65pt;width:0;height:30pt;z-index:251680768;visibility:visible;mso-wrap-style:square;mso-wrap-distance-left:9pt;mso-wrap-distance-top:0;mso-wrap-distance-right:9pt;mso-wrap-distance-bottom:0;mso-position-horizontal:absolute;mso-position-horizontal-relative:text;mso-position-vertical:absolute;mso-position-vertical-relative:text" o:gfxdata="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" strokecolor="#418ab3 [3204]" strokeweight=".5pt">
                 <v:stroke endarrow="block" joinstyle="miter"/>
               </v:shape>
             </w:pict>
@@ -3254,7 +3297,7 @@
                 <v:stroke joinstyle="miter"/>
                 <v:path gradientshapeok="t" o:connecttype="rect" textboxrect="5400,5400,16200,16200"/>
               </v:shapetype>
-              <v:shape id="Diamond 20" o:spid="_x0000_s1032" type="#_x0000_t4" style="position:absolute;margin-left:174.5pt;margin-top:240.15pt;width:97.9pt;height:47.2pt;z-index:251686912;visibility:visible;mso-wrap-style:square;mso-width-percent:0;mso-wrap-distance-left:9pt;mso-wrap-distance-top:0;mso-wrap-distance-right:9pt;mso-wrap-distance-bottom:0;mso-position-horizontal:absolute;mso-position-horizontal-relative:text;mso-position-vertical:absolute;mso-position-vertical-relative:text;mso-width-percent:0;mso-width-relative:margin;v-text-anchor:middle" o:gfxdata="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" fillcolor="white [3201]" strokecolor="#70ad47 [3209]" strokeweight="1pt">
+              <v:shape id="Diamond 20" o:spid="_x0000_s1032" type="#_x0000_t4" style="position:absolute;margin-left:174.5pt;margin-top:240.15pt;width:97.9pt;height:47.2pt;z-index:251686912;visibility:visible;mso-wrap-style:square;mso-width-percent:0;mso-wrap-distance-left:9pt;mso-wrap-distance-top:0;mso-wrap-distance-right:9pt;mso-wrap-distance-bottom:0;mso-position-horizontal:absolute;mso-position-horizontal-relative:text;mso-position-vertical:absolute;mso-position-vertical-relative:text;mso-width-percent:0;mso-width-relative:margin;v-text-anchor:middle" o:gfxdata="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" fillcolor="white [3201]" strokecolor="#df5327 [3209]" strokeweight="1pt">
                 <v:textbox>
                   <w:txbxContent>
                     <w:p>
@@ -3342,7 +3385,7 @@
           </mc:Choice>
           <mc:Fallback>
             <w:pict>
-              <v:shape w14:anchorId="552E66DD" id="Straight Arrow Connector 5" o:spid="_x0000_s1026" type="#_x0000_t32" style="position:absolute;margin-left:222.3pt;margin-top:210.05pt;width:0;height:30pt;z-index:251665408;visibility:visible;mso-wrap-style:square;mso-wrap-distance-left:9pt;mso-wrap-distance-top:0;mso-wrap-distance-right:9pt;mso-wrap-distance-bottom:0;mso-position-horizontal:absolute;mso-position-horizontal-relative:text;mso-position-vertical:absolute;mso-position-vertical-relative:text" o:gfxdata="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" strokecolor="#5b9bd5 [3204]" strokeweight=".5pt">
+              <v:shape w14:anchorId="633606F6" id="Straight Arrow Connector 5" o:spid="_x0000_s1026" type="#_x0000_t32" style="position:absolute;margin-left:222.3pt;margin-top:210.05pt;width:0;height:30pt;z-index:251665408;visibility:visible;mso-wrap-style:square;mso-wrap-distance-left:9pt;mso-wrap-distance-top:0;mso-wrap-distance-right:9pt;mso-wrap-distance-bottom:0;mso-position-horizontal:absolute;mso-position-horizontal-relative:text;mso-position-vertical:absolute;mso-position-vertical-relative:text" o:gfxdata="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" strokecolor="#418ab3 [3204]" strokeweight=".5pt">
                 <v:stroke endarrow="block" joinstyle="miter"/>
               </v:shape>
             </w:pict>
@@ -3428,8 +3471,6 @@
                             <w:r>
                               <w:t xml:space="preserve"> </w:t>
                             </w:r>
-                            <w:bookmarkStart w:id="0" w:name="_GoBack"/>
-                            <w:bookmarkEnd w:id="0"/>
                           </w:p>
                         </w:txbxContent>
                       </wps:txbx>
@@ -3447,7 +3488,7 @@
           </mc:Choice>
           <mc:Fallback>
             <w:pict>
-              <v:rect id="Rectangle 10" o:spid="_x0000_s1033" style="position:absolute;margin-left:174.4pt;margin-top:188.3pt;width:97.9pt;height:21.9pt;z-index:251673600;visibility:visible;mso-wrap-style:square;mso-wrap-distance-left:9pt;mso-wrap-distance-top:0;mso-wrap-distance-right:9pt;mso-wrap-distance-bottom:0;mso-position-horizontal:absolute;mso-position-horizontal-relative:text;mso-position-vertical:absolute;mso-position-vertical-relative:text;v-text-anchor:middle" o:gfxdata="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" fillcolor="white [3201]" strokecolor="#70ad47 [3209]" strokeweight="1pt">
+              <v:rect id="Rectangle 10" o:spid="_x0000_s1033" style="position:absolute;margin-left:174.4pt;margin-top:188.3pt;width:97.9pt;height:21.9pt;z-index:251673600;visibility:visible;mso-wrap-style:square;mso-wrap-distance-left:9pt;mso-wrap-distance-top:0;mso-wrap-distance-right:9pt;mso-wrap-distance-bottom:0;mso-position-horizontal:absolute;mso-position-horizontal-relative:text;mso-position-vertical:absolute;mso-position-vertical-relative:text;v-text-anchor:middle" o:gfxdata="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" fillcolor="white [3201]" strokecolor="#df5327 [3209]" strokeweight="1pt">
                 <v:textbox>
                   <w:txbxContent>
                     <w:p>
@@ -3478,8 +3519,6 @@
                       <w:r>
                         <w:t xml:space="preserve"> </w:t>
                       </w:r>
-                      <w:bookmarkStart w:id="1" w:name="_GoBack"/>
-                      <w:bookmarkEnd w:id="1"/>
                     </w:p>
                   </w:txbxContent>
                 </v:textbox>
@@ -3549,7 +3588,7 @@
           </mc:Choice>
           <mc:Fallback>
             <w:pict>
-              <v:shape w14:anchorId="6E9B36D4" id="Straight Arrow Connector 6" o:spid="_x0000_s1026" type="#_x0000_t32" style="position:absolute;margin-left:222.8pt;margin-top:158.3pt;width:0;height:30pt;z-index:251667456;visibility:visible;mso-wrap-style:square;mso-wrap-distance-left:9pt;mso-wrap-distance-top:0;mso-wrap-distance-right:9pt;mso-wrap-distance-bottom:0;mso-position-horizontal:absolute;mso-position-horizontal-relative:text;mso-position-vertical:absolute;mso-position-vertical-relative:text" o:gfxdata="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" strokecolor="#5b9bd5 [3204]" strokeweight=".5pt">
+              <v:shape w14:anchorId="5AA0A507" id="Straight Arrow Connector 6" o:spid="_x0000_s1026" type="#_x0000_t32" style="position:absolute;margin-left:222.8pt;margin-top:158.3pt;width:0;height:30pt;z-index:251667456;visibility:visible;mso-wrap-style:square;mso-wrap-distance-left:9pt;mso-wrap-distance-top:0;mso-wrap-distance-right:9pt;mso-wrap-distance-bottom:0;mso-position-horizontal:absolute;mso-position-horizontal-relative:text;mso-position-vertical:absolute;mso-position-vertical-relative:text" o:gfxdata="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" strokecolor="#418ab3 [3204]" strokeweight=".5pt">
                 <v:stroke endarrow="block" joinstyle="miter"/>
               </v:shape>
             </w:pict>
@@ -3707,7 +3746,7 @@
           </mc:Choice>
           <mc:Fallback>
             <w:pict>
-              <v:shape w14:anchorId="35E5F08E" id="Parallelogram 9" o:spid="_x0000_s1034" style="position:absolute;margin-left:164.75pt;margin-top:111.75pt;width:104.85pt;height:46.65pt;z-index:251672576;visibility:visible;mso-wrap-style:square;mso-width-percent:0;mso-height-percent:0;mso-wrap-distance-left:9pt;mso-wrap-distance-top:0;mso-wrap-distance-right:9pt;mso-wrap-distance-bottom:0;mso-position-horizontal:absolute;mso-position-horizontal-relative:text;mso-position-vertical:absolute;mso-position-vertical-relative:text;mso-width-percent:0;mso-height-percent:0;mso-width-relative:margin;mso-height-relative:margin;v-text-anchor:middle" coordsize="1250315,657860" o:spt="100" o:gfxdata="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" adj="-11796480,,5400" path="m,657860l164465,,1250315,,1085850,657860,,657860xe" fillcolor="white [3201]" strokecolor="#70ad47 [3209]" strokeweight="1pt">
+              <v:shape w14:anchorId="35E5F08E" id="Parallelogram 9" o:spid="_x0000_s1034" style="position:absolute;margin-left:164.75pt;margin-top:111.75pt;width:104.85pt;height:46.65pt;z-index:251672576;visibility:visible;mso-wrap-style:square;mso-width-percent:0;mso-height-percent:0;mso-wrap-distance-left:9pt;mso-wrap-distance-top:0;mso-wrap-distance-right:9pt;mso-wrap-distance-bottom:0;mso-position-horizontal:absolute;mso-position-horizontal-relative:text;mso-position-vertical:absolute;mso-position-vertical-relative:text;mso-width-percent:0;mso-height-percent:0;mso-width-relative:margin;mso-height-relative:margin;v-text-anchor:middle" coordsize="1250315,657860" o:spt="100" o:gfxdata="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" adj="-11796480,,5400" path="m,657860l164465,,1250315,,1085850,657860,,657860xe" fillcolor="white [3201]" strokecolor="#df5327 [3209]" strokeweight="1pt">
                 <v:stroke joinstyle="miter"/>
                 <v:formulas/>
                 <v:path arrowok="t" o:connecttype="custom" o:connectlocs="0,592531;175126,0;1331367,0;1156241,592531;0,592531" o:connectangles="0,0,0,0,0" textboxrect="0,0,1250315,657860"/>
@@ -3804,7 +3843,7 @@
           </mc:Choice>
           <mc:Fallback>
             <w:pict>
-              <v:shape w14:anchorId="656B463C" id="Straight Arrow Connector 7" o:spid="_x0000_s1026" type="#_x0000_t32" style="position:absolute;margin-left:223.35pt;margin-top:81.6pt;width:0;height:30pt;z-index:251669504;visibility:visible;mso-wrap-style:square;mso-width-percent:0;mso-height-percent:0;mso-wrap-distance-left:9pt;mso-wrap-distance-top:0;mso-wrap-distance-right:9pt;mso-wrap-distance-bottom:0;mso-position-horizontal:absolute;mso-position-horizontal-relative:text;mso-position-vertical:absolute;mso-position-vertical-relative:text;mso-width-percent:0;mso-height-percent:0;mso-width-relative:margin;mso-height-relative:margin" o:gfxdata="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" strokecolor="#5b9bd5 [3204]" strokeweight=".5pt">
+              <v:shape w14:anchorId="4AA05691" id="Straight Arrow Connector 7" o:spid="_x0000_s1026" type="#_x0000_t32" style="position:absolute;margin-left:223.35pt;margin-top:81.6pt;width:0;height:30pt;z-index:251669504;visibility:visible;mso-wrap-style:square;mso-width-percent:0;mso-height-percent:0;mso-wrap-distance-left:9pt;mso-wrap-distance-top:0;mso-wrap-distance-right:9pt;mso-wrap-distance-bottom:0;mso-position-horizontal:absolute;mso-position-horizontal-relative:text;mso-position-vertical:absolute;mso-position-vertical-relative:text;mso-width-percent:0;mso-height-percent:0;mso-width-relative:margin;mso-height-relative:margin" o:gfxdata="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" strokecolor="#418ab3 [3204]" strokeweight=".5pt">
                 <v:stroke endarrow="block" joinstyle="miter"/>
               </v:shape>
             </w:pict>
@@ -3866,6 +3905,8 @@
                             <w:pPr>
                               <w:jc w:val="center"/>
                             </w:pPr>
+                            <w:bookmarkStart w:id="0" w:name="_GoBack"/>
+                            <w:bookmarkEnd w:id="0"/>
                             <w:r>
                               <w:t>Input: N</w:t>
                             </w:r>
@@ -3886,13 +3927,15 @@
           </mc:Choice>
           <mc:Fallback>
             <w:pict>
-              <v:shape id="Parallelogram 8" o:spid="_x0000_s1035" type="#_x0000_t7" style="position:absolute;margin-left:174.55pt;margin-top:50.1pt;width:88.7pt;height:31.7pt;z-index:251670528;visibility:visible;mso-wrap-style:square;mso-wrap-distance-left:9pt;mso-wrap-distance-top:0;mso-wrap-distance-right:9pt;mso-wrap-distance-bottom:0;mso-position-horizontal:absolute;mso-position-horizontal-relative:text;mso-position-vertical:absolute;mso-position-vertical-relative:text;v-text-anchor:middle" o:gfxdata="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" adj="1929" fillcolor="white [3201]" strokecolor="#70ad47 [3209]" strokeweight="1pt">
+              <v:shape id="Parallelogram 8" o:spid="_x0000_s1035" type="#_x0000_t7" style="position:absolute;margin-left:174.55pt;margin-top:50.1pt;width:88.7pt;height:31.7pt;z-index:251670528;visibility:visible;mso-wrap-style:square;mso-wrap-distance-left:9pt;mso-wrap-distance-top:0;mso-wrap-distance-right:9pt;mso-wrap-distance-bottom:0;mso-position-horizontal:absolute;mso-position-horizontal-relative:text;mso-position-vertical:absolute;mso-position-vertical-relative:text;v-text-anchor:middle" o:gfxdata="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" adj="1929" fillcolor="white [3201]" strokecolor="#df5327 [3209]" strokeweight="1pt">
                 <v:textbox>
                   <w:txbxContent>
                     <w:p>
                       <w:pPr>
                         <w:jc w:val="center"/>
                       </w:pPr>
+                      <w:bookmarkStart w:id="1" w:name="_GoBack"/>
+                      <w:bookmarkEnd w:id="1"/>
                       <w:r>
                         <w:t>Input: N</w:t>
                       </w:r>
@@ -3965,7 +4008,7 @@
           </mc:Choice>
           <mc:Fallback>
             <w:pict>
-              <v:shape w14:anchorId="3E7E71CD" id="Straight Arrow Connector 3" o:spid="_x0000_s1026" type="#_x0000_t32" style="position:absolute;margin-left:222.35pt;margin-top:20.15pt;width:0;height:30pt;z-index:251661312;visibility:visible;mso-wrap-style:square;mso-wrap-distance-left:9pt;mso-wrap-distance-top:0;mso-wrap-distance-right:9pt;mso-wrap-distance-bottom:0;mso-position-horizontal:absolute;mso-position-horizontal-relative:text;mso-position-vertical:absolute;mso-position-vertical-relative:text" o:gfxdata="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" strokecolor="#5b9bd5 [3204]" strokeweight=".5pt">
+              <v:shape w14:anchorId="36963ED8" id="Straight Arrow Connector 3" o:spid="_x0000_s1026" type="#_x0000_t32" style="position:absolute;margin-left:222.35pt;margin-top:20.15pt;width:0;height:30pt;z-index:251661312;visibility:visible;mso-wrap-style:square;mso-wrap-distance-left:9pt;mso-wrap-distance-top:0;mso-wrap-distance-right:9pt;mso-wrap-distance-bottom:0;mso-position-horizontal:absolute;mso-position-horizontal-relative:text;mso-position-vertical:absolute;mso-position-vertical-relative:text" o:gfxdata="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" strokecolor="#418ab3 [3204]" strokeweight=".5pt">
                 <v:stroke endarrow="block" joinstyle="miter"/>
               </v:shape>
             </w:pict>
@@ -4169,7 +4212,7 @@
           </mc:Choice>
           <mc:Fallback>
             <w:pict>
-              <v:line w14:anchorId="2579BC39" id="Straight Connector 40" o:spid="_x0000_s1026" style="position:absolute;z-index:251710464;visibility:visible;mso-wrap-style:square;mso-wrap-distance-left:9pt;mso-wrap-distance-top:0;mso-wrap-distance-right:9pt;mso-wrap-distance-bottom:0;mso-position-horizontal:absolute;mso-position-horizontal-relative:text;mso-position-vertical:absolute;mso-position-vertical-relative:text" from="31.1pt,13.65pt" to="31.1pt,107.55pt" o:gfxdata="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" strokecolor="#5b9bd5 [3204]" strokeweight=".5pt">
+              <v:line w14:anchorId="7EDA64C8" id="Straight Connector 40" o:spid="_x0000_s1026" style="position:absolute;z-index:251710464;visibility:visible;mso-wrap-style:square;mso-wrap-distance-left:9pt;mso-wrap-distance-top:0;mso-wrap-distance-right:9pt;mso-wrap-distance-bottom:0;mso-position-horizontal:absolute;mso-position-horizontal-relative:text;mso-position-vertical:absolute;mso-position-vertical-relative:text" from="31.1pt,13.65pt" to="31.1pt,107.55pt" o:gfxdata="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" strokecolor="#418ab3 [3204]" strokeweight=".5pt">
                 <v:stroke joinstyle="miter"/>
               </v:line>
             </w:pict>
@@ -4313,7 +4356,7 @@
           </mc:Choice>
           <mc:Fallback>
             <w:pict>
-              <v:rect w14:anchorId="606FFDA4" id="Rectangle 35" o:spid="_x0000_s1036" style="position:absolute;margin-left:8.05pt;margin-top:10.85pt;width:47.15pt;height:29.4pt;z-index:251705344;visibility:visible;mso-wrap-style:square;mso-width-percent:0;mso-height-percent:0;mso-wrap-distance-left:9pt;mso-wrap-distance-top:0;mso-wrap-distance-right:9pt;mso-wrap-distance-bottom:0;mso-position-horizontal:absolute;mso-position-horizontal-relative:text;mso-position-vertical:absolute;mso-position-vertical-relative:text;mso-width-percent:0;mso-height-percent:0;mso-width-relative:margin;mso-height-relative:margin;v-text-anchor:middle" o:gfxdata="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" fillcolor="white [3201]" strokecolor="#70ad47 [3209]" strokeweight="1pt">
+              <v:rect w14:anchorId="606FFDA4" id="Rectangle 35" o:spid="_x0000_s1036" style="position:absolute;margin-left:8.05pt;margin-top:10.85pt;width:47.15pt;height:29.4pt;z-index:251705344;visibility:visible;mso-wrap-style:square;mso-width-percent:0;mso-height-percent:0;mso-wrap-distance-left:9pt;mso-wrap-distance-top:0;mso-wrap-distance-right:9pt;mso-wrap-distance-bottom:0;mso-position-horizontal:absolute;mso-position-horizontal-relative:text;mso-position-vertical:absolute;mso-position-vertical-relative:text;mso-width-percent:0;mso-height-percent:0;mso-width-relative:margin;mso-height-relative:margin;v-text-anchor:middle" o:gfxdata="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" fillcolor="white [3201]" strokecolor="#df5327 [3209]" strokeweight="1pt">
                 <v:textbox>
                   <w:txbxContent>
                     <w:p>
@@ -4415,7 +4458,7 @@
           </mc:Choice>
           <mc:Fallback>
             <w:pict>
-              <v:shape id="Diamond 12" o:spid="_x0000_s1037" type="#_x0000_t4" style="position:absolute;margin-left:174.55pt;margin-top:6.95pt;width:97.9pt;height:47.2pt;z-index:251674624;visibility:visible;mso-wrap-style:square;mso-width-percent:0;mso-wrap-distance-left:9pt;mso-wrap-distance-top:0;mso-wrap-distance-right:9pt;mso-wrap-distance-bottom:0;mso-position-horizontal:absolute;mso-position-horizontal-relative:text;mso-position-vertical:absolute;mso-position-vertical-relative:text;mso-width-percent:0;mso-width-relative:margin;v-text-anchor:middle" o:gfxdata="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" fillcolor="white [3201]" strokecolor="#70ad47 [3209]" strokeweight="1pt">
+              <v:shape id="Diamond 12" o:spid="_x0000_s1037" type="#_x0000_t4" style="position:absolute;margin-left:174.55pt;margin-top:6.95pt;width:97.9pt;height:47.2pt;z-index:251674624;visibility:visible;mso-wrap-style:square;mso-width-percent:0;mso-wrap-distance-left:9pt;mso-wrap-distance-top:0;mso-wrap-distance-right:9pt;mso-wrap-distance-bottom:0;mso-position-horizontal:absolute;mso-position-horizontal-relative:text;mso-position-vertical:absolute;mso-position-vertical-relative:text;mso-width-percent:0;mso-width-relative:margin;v-text-anchor:middle" o:gfxdata="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" fillcolor="white [3201]" strokecolor="#df5327 [3209]" strokeweight="1pt">
                 <v:textbox>
                   <w:txbxContent>
                     <w:p>
@@ -4511,7 +4554,7 @@
           </mc:Choice>
           <mc:Fallback>
             <w:pict>
-              <v:shape w14:anchorId="7BDEA292" id="Straight Arrow Connector 42" o:spid="_x0000_s1026" type="#_x0000_t32" style="position:absolute;margin-left:51.85pt;margin-top:15pt;width:121.45pt;height:0;flip:x;z-index:251711488;visibility:visible;mso-wrap-style:square;mso-wrap-distance-left:9pt;mso-wrap-distance-top:0;mso-wrap-distance-right:9pt;mso-wrap-distance-bottom:0;mso-position-horizontal:absolute;mso-position-horizontal-relative:text;mso-position-vertical:absolute;mso-position-vertical-relative:text" o:gfxdata="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" strokecolor="#5b9bd5 [3204]" strokeweight=".5pt">
+              <v:shape w14:anchorId="38D5EE4B" id="Straight Arrow Connector 42" o:spid="_x0000_s1026" type="#_x0000_t32" style="position:absolute;margin-left:51.85pt;margin-top:15pt;width:121.45pt;height:0;flip:x;z-index:251711488;visibility:visible;mso-wrap-style:square;mso-wrap-distance-left:9pt;mso-wrap-distance-top:0;mso-wrap-distance-right:9pt;mso-wrap-distance-bottom:0;mso-position-horizontal:absolute;mso-position-horizontal-relative:text;mso-position-vertical:absolute;mso-position-vertical-relative:text" o:gfxdata="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" strokecolor="#418ab3 [3204]" strokeweight=".5pt">
                 <v:stroke endarrow="block" joinstyle="miter"/>
               </v:shape>
             </w:pict>
@@ -4590,7 +4633,7 @@
           </mc:Choice>
           <mc:Fallback>
             <w:pict>
-              <v:shape w14:anchorId="1E923BE1" id="Straight Arrow Connector 43" o:spid="_x0000_s1026" type="#_x0000_t32" style="position:absolute;margin-left:31.1pt;margin-top:8.1pt;width:0;height:57.65pt;flip:y;z-index:251712512;visibility:visible;mso-wrap-style:square;mso-wrap-distance-left:9pt;mso-wrap-distance-top:0;mso-wrap-distance-right:9pt;mso-wrap-distance-bottom:0;mso-position-horizontal:absolute;mso-position-horizontal-relative:text;mso-position-vertical:absolute;mso-position-vertical-relative:text" o:gfxdata="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" strokecolor="#5b9bd5 [3204]" strokeweight=".5pt">
+              <v:shape w14:anchorId="674A5E3E" id="Straight Arrow Connector 43" o:spid="_x0000_s1026" type="#_x0000_t32" style="position:absolute;margin-left:31.1pt;margin-top:8.1pt;width:0;height:57.65pt;flip:y;z-index:251712512;visibility:visible;mso-wrap-style:square;mso-wrap-distance-left:9pt;mso-wrap-distance-top:0;mso-wrap-distance-right:9pt;mso-wrap-distance-bottom:0;mso-position-horizontal:absolute;mso-position-horizontal-relative:text;mso-position-vertical:absolute;mso-position-vertical-relative:text" o:gfxdata="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" strokecolor="#418ab3 [3204]" strokeweight=".5pt">
                 <v:stroke endarrow="block" joinstyle="miter"/>
               </v:shape>
             </w:pict>
@@ -4701,7 +4744,7 @@
           </mc:Choice>
           <mc:Fallback>
             <w:pict>
-              <v:rect id="Rectangle 19" o:spid="_x0000_s1038" style="position:absolute;margin-left:183.75pt;margin-top:51.9pt;width:79.4pt;height:36.3pt;z-index:251684864;visibility:visible;mso-wrap-style:square;mso-width-percent:0;mso-height-percent:0;mso-wrap-distance-left:9pt;mso-wrap-distance-top:0;mso-wrap-distance-right:9pt;mso-wrap-distance-bottom:0;mso-position-horizontal:absolute;mso-position-horizontal-relative:text;mso-position-vertical:absolute;mso-position-vertical-relative:text;mso-width-percent:0;mso-height-percent:0;mso-width-relative:margin;mso-height-relative:margin;v-text-anchor:middle" o:gfxdata="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" fillcolor="white [3201]" strokecolor="#70ad47 [3209]" strokeweight="1pt">
+              <v:rect id="Rectangle 19" o:spid="_x0000_s1038" style="position:absolute;margin-left:183.75pt;margin-top:51.9pt;width:79.4pt;height:36.3pt;z-index:251684864;visibility:visible;mso-wrap-style:square;mso-width-percent:0;mso-height-percent:0;mso-wrap-distance-left:9pt;mso-wrap-distance-top:0;mso-wrap-distance-right:9pt;mso-wrap-distance-bottom:0;mso-position-horizontal:absolute;mso-position-horizontal-relative:text;mso-position-vertical:absolute;mso-position-vertical-relative:text;mso-width-percent:0;mso-height-percent:0;mso-width-relative:margin;mso-height-relative:margin;v-text-anchor:middle" o:gfxdata="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" fillcolor="white [3201]" strokecolor="#df5327 [3209]" strokeweight="1pt">
                 <v:textbox>
                   <w:txbxContent>
                     <w:p>
@@ -4806,7 +4849,7 @@
           </mc:Choice>
           <mc:Fallback>
             <w:pict>
-              <v:line w14:anchorId="6E38E14C" id="Straight Connector 38" o:spid="_x0000_s1026" style="position:absolute;z-index:251708416;visibility:visible;mso-wrap-style:square;mso-width-percent:0;mso-height-percent:0;mso-wrap-distance-left:9pt;mso-wrap-distance-top:0;mso-wrap-distance-right:9pt;mso-wrap-distance-bottom:0;mso-position-horizontal:absolute;mso-position-horizontal-relative:text;mso-position-vertical:absolute;mso-position-vertical-relative:text;mso-width-percent:0;mso-height-percent:0;mso-width-relative:margin;mso-height-relative:margin" from="31.1pt,65.75pt" to="183.75pt,65.8pt" o:gfxdata="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" strokecolor="#5b9bd5 [3204]" strokeweight=".5pt">
+              <v:line w14:anchorId="3AF21DA3" id="Straight Connector 38" o:spid="_x0000_s1026" style="position:absolute;z-index:251708416;visibility:visible;mso-wrap-style:square;mso-width-percent:0;mso-height-percent:0;mso-wrap-distance-left:9pt;mso-wrap-distance-top:0;mso-wrap-distance-right:9pt;mso-wrap-distance-bottom:0;mso-position-horizontal:absolute;mso-position-horizontal-relative:text;mso-position-vertical:absolute;mso-position-vertical-relative:text;mso-width-percent:0;mso-height-percent:0;mso-width-relative:margin;mso-height-relative:margin" from="31.1pt,65.75pt" to="183.75pt,65.8pt" o:gfxdata="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" strokecolor="#418ab3 [3204]" strokeweight=".5pt">
                 <v:stroke joinstyle="miter"/>
               </v:line>
             </w:pict>
@@ -5245,7 +5288,7 @@
     </w:pPr>
     <w:rPr>
       <w:rFonts w:asciiTheme="majorHAnsi" w:eastAsiaTheme="majorEastAsia" w:hAnsiTheme="majorHAnsi" w:cstheme="majorBidi"/>
-      <w:color w:val="2E74B5" w:themeColor="accent1" w:themeShade="BF"/>
+      <w:color w:val="306785" w:themeColor="accent1" w:themeShade="BF"/>
       <w:sz w:val="30"/>
       <w:szCs w:val="30"/>
     </w:rPr>
@@ -5268,7 +5311,7 @@
     </w:pPr>
     <w:rPr>
       <w:rFonts w:asciiTheme="majorHAnsi" w:eastAsiaTheme="majorEastAsia" w:hAnsiTheme="majorHAnsi" w:cstheme="majorBidi"/>
-      <w:color w:val="C45911" w:themeColor="accent2" w:themeShade="BF"/>
+      <w:color w:val="7B881D" w:themeColor="accent2" w:themeShade="BF"/>
       <w:sz w:val="28"/>
       <w:szCs w:val="28"/>
     </w:rPr>
@@ -5291,7 +5334,7 @@
     </w:pPr>
     <w:rPr>
       <w:rFonts w:asciiTheme="majorHAnsi" w:eastAsiaTheme="majorEastAsia" w:hAnsiTheme="majorHAnsi" w:cstheme="majorBidi"/>
-      <w:color w:val="538135" w:themeColor="accent6" w:themeShade="BF"/>
+      <w:color w:val="AA3B19" w:themeColor="accent6" w:themeShade="BF"/>
       <w:sz w:val="26"/>
       <w:szCs w:val="26"/>
     </w:rPr>
@@ -5316,7 +5359,7 @@
       <w:rFonts w:asciiTheme="majorHAnsi" w:eastAsiaTheme="majorEastAsia" w:hAnsiTheme="majorHAnsi" w:cstheme="majorBidi"/>
       <w:i/>
       <w:iCs/>
-      <w:color w:val="2F5496" w:themeColor="accent5" w:themeShade="BF"/>
+      <w:color w:val="C19300" w:themeColor="accent5" w:themeShade="BF"/>
       <w:sz w:val="25"/>
       <w:szCs w:val="25"/>
     </w:rPr>
@@ -5341,7 +5384,7 @@
       <w:rFonts w:asciiTheme="majorHAnsi" w:eastAsiaTheme="majorEastAsia" w:hAnsiTheme="majorHAnsi" w:cstheme="majorBidi"/>
       <w:i/>
       <w:iCs/>
-      <w:color w:val="833C0B" w:themeColor="accent2" w:themeShade="80"/>
+      <w:color w:val="525B13" w:themeColor="accent2" w:themeShade="80"/>
       <w:sz w:val="24"/>
       <w:szCs w:val="24"/>
     </w:rPr>
@@ -5366,7 +5409,7 @@
       <w:rFonts w:asciiTheme="majorHAnsi" w:eastAsiaTheme="majorEastAsia" w:hAnsiTheme="majorHAnsi" w:cstheme="majorBidi"/>
       <w:i/>
       <w:iCs/>
-      <w:color w:val="385623" w:themeColor="accent6" w:themeShade="80"/>
+      <w:color w:val="722711" w:themeColor="accent6" w:themeShade="80"/>
       <w:sz w:val="23"/>
       <w:szCs w:val="23"/>
     </w:rPr>
@@ -5389,7 +5432,7 @@
     </w:pPr>
     <w:rPr>
       <w:rFonts w:asciiTheme="majorHAnsi" w:eastAsiaTheme="majorEastAsia" w:hAnsiTheme="majorHAnsi" w:cstheme="majorBidi"/>
-      <w:color w:val="1F4E79" w:themeColor="accent1" w:themeShade="80"/>
+      <w:color w:val="204559" w:themeColor="accent1" w:themeShade="80"/>
     </w:rPr>
   </w:style>
   <w:style w:type="paragraph" w:styleId="Heading8">
@@ -5410,7 +5453,7 @@
     </w:pPr>
     <w:rPr>
       <w:rFonts w:asciiTheme="majorHAnsi" w:eastAsiaTheme="majorEastAsia" w:hAnsiTheme="majorHAnsi" w:cstheme="majorBidi"/>
-      <w:color w:val="833C0B" w:themeColor="accent2" w:themeShade="80"/>
+      <w:color w:val="525B13" w:themeColor="accent2" w:themeShade="80"/>
       <w:sz w:val="21"/>
       <w:szCs w:val="21"/>
     </w:rPr>
@@ -5433,7 +5476,7 @@
     </w:pPr>
     <w:rPr>
       <w:rFonts w:asciiTheme="majorHAnsi" w:eastAsiaTheme="majorEastAsia" w:hAnsiTheme="majorHAnsi" w:cstheme="majorBidi"/>
-      <w:color w:val="385623" w:themeColor="accent6" w:themeShade="80"/>
+      <w:color w:val="722711" w:themeColor="accent6" w:themeShade="80"/>
     </w:rPr>
   </w:style>
   <w:style w:type="character" w:default="1" w:styleId="DefaultParagraphFont">
@@ -5471,7 +5514,7 @@
     <w:rsid w:val="00037D70"/>
     <w:rPr>
       <w:rFonts w:asciiTheme="majorHAnsi" w:eastAsiaTheme="majorEastAsia" w:hAnsiTheme="majorHAnsi" w:cstheme="majorBidi"/>
-      <w:color w:val="2E74B5" w:themeColor="accent1" w:themeShade="BF"/>
+      <w:color w:val="306785" w:themeColor="accent1" w:themeShade="BF"/>
       <w:sz w:val="30"/>
       <w:szCs w:val="30"/>
     </w:rPr>
@@ -5485,7 +5528,7 @@
     <w:rsid w:val="00037D70"/>
     <w:rPr>
       <w:rFonts w:asciiTheme="majorHAnsi" w:eastAsiaTheme="majorEastAsia" w:hAnsiTheme="majorHAnsi" w:cstheme="majorBidi"/>
-      <w:color w:val="C45911" w:themeColor="accent2" w:themeShade="BF"/>
+      <w:color w:val="7B881D" w:themeColor="accent2" w:themeShade="BF"/>
       <w:sz w:val="28"/>
       <w:szCs w:val="28"/>
     </w:rPr>
@@ -5499,7 +5542,7 @@
     <w:rsid w:val="00037D70"/>
     <w:rPr>
       <w:rFonts w:asciiTheme="majorHAnsi" w:eastAsiaTheme="majorEastAsia" w:hAnsiTheme="majorHAnsi" w:cstheme="majorBidi"/>
-      <w:color w:val="538135" w:themeColor="accent6" w:themeShade="BF"/>
+      <w:color w:val="AA3B19" w:themeColor="accent6" w:themeShade="BF"/>
       <w:sz w:val="26"/>
       <w:szCs w:val="26"/>
     </w:rPr>
@@ -5515,7 +5558,7 @@
       <w:rFonts w:asciiTheme="majorHAnsi" w:eastAsiaTheme="majorEastAsia" w:hAnsiTheme="majorHAnsi" w:cstheme="majorBidi"/>
       <w:i/>
       <w:iCs/>
-      <w:color w:val="2F5496" w:themeColor="accent5" w:themeShade="BF"/>
+      <w:color w:val="C19300" w:themeColor="accent5" w:themeShade="BF"/>
       <w:sz w:val="25"/>
       <w:szCs w:val="25"/>
     </w:rPr>
@@ -5531,7 +5574,7 @@
       <w:rFonts w:asciiTheme="majorHAnsi" w:eastAsiaTheme="majorEastAsia" w:hAnsiTheme="majorHAnsi" w:cstheme="majorBidi"/>
       <w:i/>
       <w:iCs/>
-      <w:color w:val="833C0B" w:themeColor="accent2" w:themeShade="80"/>
+      <w:color w:val="525B13" w:themeColor="accent2" w:themeShade="80"/>
       <w:sz w:val="24"/>
       <w:szCs w:val="24"/>
     </w:rPr>
@@ -5547,7 +5590,7 @@
       <w:rFonts w:asciiTheme="majorHAnsi" w:eastAsiaTheme="majorEastAsia" w:hAnsiTheme="majorHAnsi" w:cstheme="majorBidi"/>
       <w:i/>
       <w:iCs/>
-      <w:color w:val="385623" w:themeColor="accent6" w:themeShade="80"/>
+      <w:color w:val="722711" w:themeColor="accent6" w:themeShade="80"/>
       <w:sz w:val="23"/>
       <w:szCs w:val="23"/>
     </w:rPr>
@@ -5561,7 +5604,7 @@
     <w:rsid w:val="00037D70"/>
     <w:rPr>
       <w:rFonts w:asciiTheme="majorHAnsi" w:eastAsiaTheme="majorEastAsia" w:hAnsiTheme="majorHAnsi" w:cstheme="majorBidi"/>
-      <w:color w:val="1F4E79" w:themeColor="accent1" w:themeShade="80"/>
+      <w:color w:val="204559" w:themeColor="accent1" w:themeShade="80"/>
     </w:rPr>
   </w:style>
   <w:style w:type="character" w:customStyle="1" w:styleId="Heading8Char">
@@ -5573,7 +5616,7 @@
     <w:rsid w:val="00037D70"/>
     <w:rPr>
       <w:rFonts w:asciiTheme="majorHAnsi" w:eastAsiaTheme="majorEastAsia" w:hAnsiTheme="majorHAnsi" w:cstheme="majorBidi"/>
-      <w:color w:val="833C0B" w:themeColor="accent2" w:themeShade="80"/>
+      <w:color w:val="525B13" w:themeColor="accent2" w:themeShade="80"/>
       <w:sz w:val="21"/>
       <w:szCs w:val="21"/>
     </w:rPr>
@@ -5587,7 +5630,7 @@
     <w:rsid w:val="00037D70"/>
     <w:rPr>
       <w:rFonts w:asciiTheme="majorHAnsi" w:eastAsiaTheme="majorEastAsia" w:hAnsiTheme="majorHAnsi" w:cstheme="majorBidi"/>
-      <w:color w:val="385623" w:themeColor="accent6" w:themeShade="80"/>
+      <w:color w:val="722711" w:themeColor="accent6" w:themeShade="80"/>
     </w:rPr>
   </w:style>
   <w:style w:type="paragraph" w:styleId="Caption">
@@ -5603,7 +5646,7 @@
       <w:b/>
       <w:bCs/>
       <w:smallCaps/>
-      <w:color w:val="5B9BD5" w:themeColor="accent1"/>
+      <w:color w:val="418AB3" w:themeColor="accent1"/>
       <w:spacing w:val="6"/>
     </w:rPr>
   </w:style>
@@ -5620,7 +5663,7 @@
     </w:pPr>
     <w:rPr>
       <w:rFonts w:asciiTheme="majorHAnsi" w:eastAsiaTheme="majorEastAsia" w:hAnsiTheme="majorHAnsi" w:cstheme="majorBidi"/>
-      <w:color w:val="2E74B5" w:themeColor="accent1" w:themeShade="BF"/>
+      <w:color w:val="306785" w:themeColor="accent1" w:themeShade="BF"/>
       <w:spacing w:val="-10"/>
       <w:sz w:val="52"/>
       <w:szCs w:val="52"/>
@@ -5634,7 +5677,7 @@
     <w:rsid w:val="00037D70"/>
     <w:rPr>
       <w:rFonts w:asciiTheme="majorHAnsi" w:eastAsiaTheme="majorEastAsia" w:hAnsiTheme="majorHAnsi" w:cstheme="majorBidi"/>
-      <w:color w:val="2E74B5" w:themeColor="accent1" w:themeShade="BF"/>
+      <w:color w:val="306785" w:themeColor="accent1" w:themeShade="BF"/>
       <w:spacing w:val="-10"/>
       <w:sz w:val="52"/>
       <w:szCs w:val="52"/>
@@ -5739,7 +5782,7 @@
     </w:pPr>
     <w:rPr>
       <w:rFonts w:asciiTheme="majorHAnsi" w:eastAsiaTheme="majorEastAsia" w:hAnsiTheme="majorHAnsi" w:cstheme="majorBidi"/>
-      <w:color w:val="5B9BD5" w:themeColor="accent1"/>
+      <w:color w:val="418AB3" w:themeColor="accent1"/>
       <w:sz w:val="24"/>
       <w:szCs w:val="24"/>
     </w:rPr>
@@ -5752,7 +5795,7 @@
     <w:rsid w:val="00037D70"/>
     <w:rPr>
       <w:rFonts w:asciiTheme="majorHAnsi" w:eastAsiaTheme="majorEastAsia" w:hAnsiTheme="majorHAnsi" w:cstheme="majorBidi"/>
-      <w:color w:val="5B9BD5" w:themeColor="accent1"/>
+      <w:color w:val="418AB3" w:themeColor="accent1"/>
       <w:sz w:val="24"/>
       <w:szCs w:val="24"/>
     </w:rPr>
@@ -5780,7 +5823,7 @@
       <w:bCs w:val="0"/>
       <w:i/>
       <w:iCs/>
-      <w:color w:val="5B9BD5" w:themeColor="accent1"/>
+      <w:color w:val="418AB3" w:themeColor="accent1"/>
     </w:rPr>
   </w:style>
   <w:style w:type="character" w:styleId="SubtleReference">
@@ -5805,7 +5848,7 @@
       <w:b/>
       <w:bCs/>
       <w:smallCaps/>
-      <w:color w:val="5B9BD5" w:themeColor="accent1"/>
+      <w:color w:val="418AB3" w:themeColor="accent1"/>
       <w:spacing w:val="5"/>
       <w:u w:val="single"/>
     </w:rPr>
@@ -5841,42 +5884,42 @@
 <file path=word/theme/theme1.xml><?xml version="1.0" encoding="utf-8"?>
 <a:theme xmlns:a="http://schemas.openxmlformats.org/drawingml/2006/main" name="Office Theme">
   <a:themeElements>
-    <a:clrScheme name="Office">
+    <a:clrScheme name="Marquee">
       <a:dk1>
-        <a:sysClr val="windowText" lastClr="000000"/>
+        <a:srgbClr val="000000"/>
       </a:dk1>
       <a:lt1>
         <a:sysClr val="window" lastClr="FFFFFF"/>
       </a:lt1>
       <a:dk2>
-        <a:srgbClr val="44546A"/>
+        <a:srgbClr val="5E5E5E"/>
       </a:dk2>
       <a:lt2>
-        <a:srgbClr val="E7E6E6"/>
+        <a:srgbClr val="DDDDDD"/>
       </a:lt2>
       <a:accent1>
-        <a:srgbClr val="5B9BD5"/>
+        <a:srgbClr val="418AB3"/>
       </a:accent1>
       <a:accent2>
-        <a:srgbClr val="ED7D31"/>
+        <a:srgbClr val="A6B727"/>
       </a:accent2>
       <a:accent3>
-        <a:srgbClr val="A5A5A5"/>
+        <a:srgbClr val="F69200"/>
       </a:accent3>
       <a:accent4>
-        <a:srgbClr val="FFC000"/>
+        <a:srgbClr val="838383"/>
       </a:accent4>
       <a:accent5>
-        <a:srgbClr val="4472C4"/>
+        <a:srgbClr val="FEC306"/>
       </a:accent5>
       <a:accent6>
-        <a:srgbClr val="70AD47"/>
+        <a:srgbClr val="DF5327"/>
       </a:accent6>
       <a:hlink>
-        <a:srgbClr val="0563C1"/>
+        <a:srgbClr val="F59E00"/>
       </a:hlink>
       <a:folHlink>
-        <a:srgbClr val="954F72"/>
+        <a:srgbClr val="B2B2B2"/>
       </a:folHlink>
     </a:clrScheme>
     <a:fontScheme name="Custom 1">
@@ -6044,7 +6087,7 @@
 </file>
 
 <file path=customXml/itemProps1.xml><?xml version="1.0" encoding="utf-8"?>
-<ds:datastoreItem xmlns:ds="http://schemas.openxmlformats.org/officeDocument/2006/customXml" ds:itemID="{3BC50AC6-2BEC-429F-B953-3B02D6347AED}">
+<ds:datastoreItem xmlns:ds="http://schemas.openxmlformats.org/officeDocument/2006/customXml" ds:itemID="{9EF5D5F6-3EB8-4723-995D-86804EA359DD}">
   <ds:schemaRefs>
     <ds:schemaRef ds:uri="http://schemas.openxmlformats.org/officeDocument/2006/bibliography"/>
   </ds:schemaRefs>

</xml_diff>